<commit_message>
Lagt till en sak i tävlingsläge förklaringen
</commit_message>
<xml_diff>
--- a/docs/TSEA29 - Användarmanual.docx
+++ b/docs/TSEA29 - Användarmanual.docx
@@ -386,6 +386,15 @@
         </w:rPr>
         <w:t>För en detaljerad beskrivning av hur roboten är uppbyggd och programmerad hänvisas till dokumentet ”Designspecifikantion1.0-Kamprobot”.</w:t>
       </w:r>
+      <w:r>
+        <w:rPr>
+          <w:rFonts w:ascii="Times New Roman" w:eastAsia="Times New Roman" w:hAnsi="Times New Roman" w:cs="Times New Roman"/>
+          <w:sz w:val="24"/>
+          <w:szCs w:val="24"/>
+          <w:lang w:eastAsia="sv-SE"/>
+        </w:rPr>
+        <w:t xml:space="preserve"> BORDE DETTA VARA MED? DESIGNSPEC ÄR INTE UPPDATERAD</w:t>
+      </w:r>
     </w:p>
     <w:p>
       <w:pPr>
@@ -1041,6 +1050,102 @@
               <w:t>Se till att robotens switch är ställd i läget som bild# indikerar.</w:t>
             </w:r>
           </w:p>
+          <w:p>
+            <w:pPr>
+              <w:pStyle w:val="Liststycke"/>
+              <w:numPr>
+                <w:ilvl w:val="0"/>
+                <w:numId w:val="14"/>
+              </w:numPr>
+              <w:spacing w:after="0" w:line="240" w:lineRule="auto"/>
+              <w:rPr>
+                <w:rFonts w:ascii="Times New Roman" w:eastAsia="Times New Roman" w:hAnsi="Times New Roman" w:cs="Times New Roman"/>
+                <w:sz w:val="24"/>
+                <w:szCs w:val="24"/>
+                <w:lang w:eastAsia="sv-SE"/>
+              </w:rPr>
+            </w:pPr>
+            <w:r>
+              <w:rPr>
+                <w:rFonts w:ascii="Times New Roman" w:eastAsia="Times New Roman" w:hAnsi="Times New Roman" w:cs="Times New Roman"/>
+                <w:sz w:val="24"/>
+                <w:szCs w:val="24"/>
+                <w:lang w:eastAsia="sv-SE"/>
+              </w:rPr>
+              <w:t>Slå på st</w:t>
+            </w:r>
+            <w:r>
+              <w:rPr>
+                <w:rFonts w:ascii="Times New Roman" w:eastAsia="Times New Roman" w:hAnsi="Times New Roman" w:cs="Times New Roman"/>
+                <w:sz w:val="24"/>
+                <w:szCs w:val="24"/>
+                <w:lang w:eastAsia="sv-SE"/>
+              </w:rPr>
+              <w:t>römmen</w:t>
+            </w:r>
+          </w:p>
+          <w:p>
+            <w:pPr>
+              <w:pStyle w:val="Liststycke"/>
+              <w:numPr>
+                <w:ilvl w:val="0"/>
+                <w:numId w:val="14"/>
+              </w:numPr>
+              <w:spacing w:after="0" w:line="240" w:lineRule="auto"/>
+              <w:rPr>
+                <w:rFonts w:ascii="Times New Roman" w:eastAsia="Times New Roman" w:hAnsi="Times New Roman" w:cs="Times New Roman"/>
+                <w:sz w:val="24"/>
+                <w:szCs w:val="24"/>
+                <w:lang w:eastAsia="sv-SE"/>
+              </w:rPr>
+            </w:pPr>
+            <w:r>
+              <w:rPr>
+                <w:rFonts w:ascii="Times New Roman" w:eastAsia="Times New Roman" w:hAnsi="Times New Roman" w:cs="Times New Roman"/>
+                <w:sz w:val="24"/>
+                <w:szCs w:val="24"/>
+                <w:lang w:eastAsia="sv-SE"/>
+              </w:rPr>
+              <w:t>Kalibrera linjesensorerna (se kalibreringsknapp)</w:t>
+            </w:r>
+          </w:p>
+          <w:p>
+            <w:pPr>
+              <w:pStyle w:val="Liststycke"/>
+              <w:numPr>
+                <w:ilvl w:val="0"/>
+                <w:numId w:val="14"/>
+              </w:numPr>
+              <w:spacing w:after="0" w:line="240" w:lineRule="auto"/>
+              <w:rPr>
+                <w:rFonts w:ascii="Times New Roman" w:eastAsia="Times New Roman" w:hAnsi="Times New Roman" w:cs="Times New Roman"/>
+                <w:sz w:val="24"/>
+                <w:szCs w:val="24"/>
+                <w:lang w:eastAsia="sv-SE"/>
+              </w:rPr>
+            </w:pPr>
+            <w:r>
+              <w:rPr>
+                <w:rFonts w:ascii="Times New Roman" w:eastAsia="Times New Roman" w:hAnsi="Times New Roman" w:cs="Times New Roman"/>
+                <w:sz w:val="24"/>
+                <w:szCs w:val="24"/>
+                <w:lang w:eastAsia="sv-SE"/>
+              </w:rPr>
+              <w:t>Tryck på aktiveringsknappen för att sätta roboten i aktivt läge.</w:t>
+            </w:r>
+          </w:p>
+          <w:p>
+            <w:pPr>
+              <w:pStyle w:val="Liststycke"/>
+              <w:spacing w:after="0" w:line="240" w:lineRule="auto"/>
+              <w:rPr>
+                <w:rFonts w:ascii="Times New Roman" w:eastAsia="Times New Roman" w:hAnsi="Times New Roman" w:cs="Times New Roman"/>
+                <w:sz w:val="24"/>
+                <w:szCs w:val="24"/>
+                <w:lang w:eastAsia="sv-SE"/>
+              </w:rPr>
+            </w:pPr>
+          </w:p>
         </w:tc>
       </w:tr>
       <w:tr>
@@ -1217,11 +1322,6 @@
           </w:tcPr>
           <w:p>
             <w:pPr>
-              <w:pStyle w:val="Liststycke"/>
-              <w:numPr>
-                <w:ilvl w:val="0"/>
-                <w:numId w:val="10"/>
-              </w:numPr>
               <w:spacing w:after="0" w:line="240" w:lineRule="auto"/>
               <w:rPr>
                 <w:rFonts w:ascii="Times New Roman" w:eastAsia="Times New Roman" w:hAnsi="Times New Roman" w:cs="Times New Roman"/>
@@ -1230,15 +1330,6 @@
                 <w:lang w:eastAsia="sv-SE"/>
               </w:rPr>
             </w:pPr>
-            <w:r>
-              <w:rPr>
-                <w:rFonts w:ascii="Times New Roman" w:eastAsia="Times New Roman" w:hAnsi="Times New Roman" w:cs="Times New Roman"/>
-                <w:sz w:val="24"/>
-                <w:szCs w:val="24"/>
-                <w:lang w:eastAsia="sv-SE"/>
-              </w:rPr>
-              <w:t>Slå på strömmen.</w:t>
-            </w:r>
           </w:p>
         </w:tc>
       </w:tr>
@@ -1300,109 +1391,6 @@
           </w:tcPr>
           <w:p>
             <w:pPr>
-              <w:spacing w:after="0" w:line="240" w:lineRule="auto"/>
-              <w:rPr>
-                <w:rFonts w:ascii="Times New Roman" w:eastAsia="Times New Roman" w:hAnsi="Times New Roman" w:cs="Times New Roman"/>
-                <w:sz w:val="24"/>
-                <w:szCs w:val="24"/>
-                <w:lang w:eastAsia="sv-SE"/>
-              </w:rPr>
-            </w:pPr>
-          </w:p>
-        </w:tc>
-      </w:tr>
-      <w:tr>
-        <w:trPr>
-          <w:tblCellSpacing w:w="15" w:type="dxa"/>
-        </w:trPr>
-        <w:tc>
-          <w:tcPr>
-            <w:tcW w:w="0" w:type="auto"/>
-            <w:vAlign w:val="center"/>
-            <w:hideMark/>
-          </w:tcPr>
-          <w:p>
-            <w:pPr>
-              <w:spacing w:after="0" w:line="240" w:lineRule="auto"/>
-              <w:rPr>
-                <w:rFonts w:ascii="Times New Roman" w:eastAsia="Times New Roman" w:hAnsi="Times New Roman" w:cs="Times New Roman"/>
-                <w:sz w:val="24"/>
-                <w:szCs w:val="24"/>
-                <w:lang w:eastAsia="sv-SE"/>
-              </w:rPr>
-            </w:pPr>
-          </w:p>
-        </w:tc>
-      </w:tr>
-      <w:tr>
-        <w:trPr>
-          <w:tblCellSpacing w:w="15" w:type="dxa"/>
-        </w:trPr>
-        <w:tc>
-          <w:tcPr>
-            <w:tcW w:w="0" w:type="auto"/>
-            <w:vAlign w:val="center"/>
-            <w:hideMark/>
-          </w:tcPr>
-          <w:p>
-            <w:pPr>
-              <w:spacing w:after="0" w:line="240" w:lineRule="auto"/>
-              <w:rPr>
-                <w:rFonts w:ascii="Times New Roman" w:eastAsia="Times New Roman" w:hAnsi="Times New Roman" w:cs="Times New Roman"/>
-                <w:sz w:val="20"/>
-                <w:szCs w:val="20"/>
-                <w:lang w:eastAsia="sv-SE"/>
-              </w:rPr>
-            </w:pPr>
-          </w:p>
-        </w:tc>
-      </w:tr>
-      <w:tr>
-        <w:trPr>
-          <w:tblCellSpacing w:w="15" w:type="dxa"/>
-        </w:trPr>
-        <w:tc>
-          <w:tcPr>
-            <w:tcW w:w="0" w:type="auto"/>
-            <w:vAlign w:val="center"/>
-            <w:hideMark/>
-          </w:tcPr>
-          <w:p>
-            <w:pPr>
-              <w:pStyle w:val="Liststycke"/>
-              <w:numPr>
-                <w:ilvl w:val="0"/>
-                <w:numId w:val="10"/>
-              </w:numPr>
-              <w:spacing w:after="0" w:line="240" w:lineRule="auto"/>
-              <w:rPr>
-                <w:rFonts w:ascii="Times New Roman" w:eastAsia="Times New Roman" w:hAnsi="Times New Roman" w:cs="Times New Roman"/>
-                <w:sz w:val="24"/>
-                <w:szCs w:val="24"/>
-                <w:lang w:eastAsia="sv-SE"/>
-              </w:rPr>
-            </w:pPr>
-            <w:r>
-              <w:rPr>
-                <w:rFonts w:ascii="Times New Roman" w:eastAsia="Times New Roman" w:hAnsi="Times New Roman" w:cs="Times New Roman"/>
-                <w:sz w:val="24"/>
-                <w:szCs w:val="24"/>
-                <w:lang w:eastAsia="sv-SE"/>
-              </w:rPr>
-              <w:t xml:space="preserve">Tryck på </w:t>
-            </w:r>
-            <w:r>
-              <w:rPr>
-                <w:rFonts w:ascii="Times New Roman" w:eastAsia="Times New Roman" w:hAnsi="Times New Roman" w:cs="Times New Roman"/>
-                <w:sz w:val="24"/>
-                <w:szCs w:val="24"/>
-                <w:lang w:eastAsia="sv-SE"/>
-              </w:rPr>
-              <w:t>aktiveringsknappen för att sätta roboten i aktivt läge.</w:t>
-            </w:r>
-          </w:p>
-          <w:p>
-            <w:pPr>
               <w:pStyle w:val="Rubrik1"/>
               <w:rPr>
                 <w:sz w:val="36"/>
@@ -1414,7 +1402,6 @@
                 <w:sz w:val="36"/>
                 <w:szCs w:val="36"/>
               </w:rPr>
-              <w:lastRenderedPageBreak/>
               <w:t>Knappar och reglage</w:t>
             </w:r>
           </w:p>
@@ -1494,14 +1481,8 @@
                 <w:szCs w:val="24"/>
               </w:rPr>
             </w:pPr>
-            <w:r>
-              <w:rPr>
-                <w:rFonts w:ascii="Times New Roman" w:hAnsi="Times New Roman" w:cs="Times New Roman"/>
-                <w:sz w:val="24"/>
-                <w:szCs w:val="24"/>
-              </w:rPr>
-              <w:t xml:space="preserve"> </w:t>
-            </w:r>
+            <w:bookmarkStart w:id="0" w:name="_GoBack"/>
+            <w:bookmarkEnd w:id="0"/>
             <w:proofErr w:type="spellStart"/>
             <w:r>
               <w:rPr>
@@ -1540,14 +1521,6 @@
                 <w:sz w:val="24"/>
                 <w:szCs w:val="24"/>
               </w:rPr>
-              <w:t xml:space="preserve"> </w:t>
-            </w:r>
-            <w:r>
-              <w:rPr>
-                <w:rFonts w:ascii="Times New Roman" w:hAnsi="Times New Roman" w:cs="Times New Roman"/>
-                <w:sz w:val="24"/>
-                <w:szCs w:val="24"/>
-              </w:rPr>
               <w:t>K</w:t>
             </w:r>
             <w:r>
@@ -1578,7 +1551,7 @@
                 <w:sz w:val="24"/>
                 <w:szCs w:val="24"/>
               </w:rPr>
-              <w:t xml:space="preserve"> R</w:t>
+              <w:t>R</w:t>
             </w:r>
             <w:r>
               <w:rPr>
@@ -1616,7 +1589,7 @@
                 <w:sz w:val="24"/>
                 <w:szCs w:val="24"/>
               </w:rPr>
-              <w:t xml:space="preserve"> R</w:t>
+              <w:t>R</w:t>
             </w:r>
             <w:r>
               <w:rPr>
@@ -1704,7 +1677,7 @@
                 <w:noProof/>
                 <w:sz w:val="24"/>
                 <w:szCs w:val="24"/>
-                <w:lang w:eastAsia="sv-SE"/>
+                <w:lang w:val="en-US"/>
               </w:rPr>
               <w:drawing>
                 <wp:inline distT="0" distB="0" distL="0" distR="0">
@@ -2297,7 +2270,7 @@
                 <w:rFonts w:ascii="Times New Roman" w:hAnsi="Times New Roman" w:cs="Times New Roman"/>
                 <w:noProof/>
                 <w:color w:val="C00000"/>
-                <w:lang w:eastAsia="sv-SE"/>
+                <w:lang w:val="en-US"/>
               </w:rPr>
               <w:drawing>
                 <wp:inline distT="0" distB="0" distL="0" distR="0">
@@ -3118,17 +3091,7 @@
                 <w:sz w:val="24"/>
                 <w:szCs w:val="24"/>
               </w:rPr>
-              <w:t xml:space="preserve">I mitten av programmet kan man se tre stycken hjärtan (om man inte redan kört programmet och då blivit av med några). Dessa hjärtan representerar robotens liv. Om tre hjärtan syns har roboten tre liv kvar (om du starta programmet och roboten samtidigt). Om roboten skickar en operation som säger att vi blivit träffade kommer ett hjärta att försvinna. Det finns även två bilder som representerar våra två LEDs som ska visa om lasern är aktiver eller om IR-sändaren är på. Om bilderna ”lyser” och det står ”on” </w:t>
-            </w:r>
-            <w:bookmarkStart w:id="0" w:name="_GoBack"/>
-            <w:bookmarkEnd w:id="0"/>
-            <w:r>
-              <w:rPr>
-                <w:rFonts w:ascii="Times New Roman" w:hAnsi="Times New Roman" w:cs="Times New Roman"/>
-                <w:sz w:val="24"/>
-                <w:szCs w:val="24"/>
-              </w:rPr>
-              <w:t>betyder det att den LED är påslagen. Om bilden är mörk och det står ”off” betyder det att den är avslagen.</w:t>
+              <w:t>I mitten av programmet kan man se tre stycken hjärtan (om man inte redan kört programmet och då blivit av med några). Dessa hjärtan representerar robotens liv. Om tre hjärtan syns har roboten tre liv kvar (om du starta programmet och roboten samtidigt). Om roboten skickar en operation som säger att vi blivit träffade kommer ett hjärta att försvinna. Det finns även två bilder som representerar våra två LEDs som ska visa om lasern är aktiver eller om IR-sändaren är på. Om bilderna ”lyser” och det står ”on” betyder det att den LED är påslagen. Om bilden är mörk och det står ”off” betyder det att den är avslagen.</w:t>
             </w:r>
           </w:p>
           <w:p>
@@ -3779,7 +3742,7 @@
 
 <file path=word/numbering.xml><?xml version="1.0" encoding="utf-8"?>
 <w:numbering xmlns:wpc="http://schemas.microsoft.com/office/word/2010/wordprocessingCanvas" xmlns:mc="http://schemas.openxmlformats.org/markup-compatibility/2006" xmlns:o="urn:schemas-microsoft-com:office:office" xmlns:r="http://schemas.openxmlformats.org/officeDocument/2006/relationships" xmlns:m="http://schemas.openxmlformats.org/officeDocument/2006/math" xmlns:v="urn:schemas-microsoft-com:vml" xmlns:wp14="http://schemas.microsoft.com/office/word/2010/wordprocessingDrawing" xmlns:wp="http://schemas.openxmlformats.org/drawingml/2006/wordprocessingDrawing" xmlns:w10="urn:schemas-microsoft-com:office:word" xmlns:w="http://schemas.openxmlformats.org/wordprocessingml/2006/main" xmlns:w14="http://schemas.microsoft.com/office/word/2010/wordml" xmlns:w15="http://schemas.microsoft.com/office/word/2012/wordml" xmlns:wpg="http://schemas.microsoft.com/office/word/2010/wordprocessingGroup" xmlns:wpi="http://schemas.microsoft.com/office/word/2010/wordprocessingInk" xmlns:wne="http://schemas.microsoft.com/office/word/2006/wordml" xmlns:wps="http://schemas.microsoft.com/office/word/2010/wordprocessingShape" mc:Ignorable="w14 w15 wp14">
-  <w:abstractNum w:abstractNumId="0">
+  <w:abstractNum w:abstractNumId="0" w15:restartNumberingAfterBreak="0">
     <w:nsid w:val="04F73929"/>
     <w:multiLevelType w:val="multilevel"/>
     <w:tmpl w:val="160AFDD0"/>
@@ -3928,7 +3891,7 @@
       </w:rPr>
     </w:lvl>
   </w:abstractNum>
-  <w:abstractNum w:abstractNumId="1">
+  <w:abstractNum w:abstractNumId="1" w15:restartNumberingAfterBreak="0">
     <w:nsid w:val="0E5F0360"/>
     <w:multiLevelType w:val="multilevel"/>
     <w:tmpl w:val="335A786A"/>
@@ -4077,7 +4040,7 @@
       </w:rPr>
     </w:lvl>
   </w:abstractNum>
-  <w:abstractNum w:abstractNumId="2">
+  <w:abstractNum w:abstractNumId="2" w15:restartNumberingAfterBreak="0">
     <w:nsid w:val="1D2F4551"/>
     <w:multiLevelType w:val="hybridMultilevel"/>
     <w:tmpl w:val="D5CEF28E"/>
@@ -4190,7 +4153,7 @@
       </w:rPr>
     </w:lvl>
   </w:abstractNum>
-  <w:abstractNum w:abstractNumId="3">
+  <w:abstractNum w:abstractNumId="3" w15:restartNumberingAfterBreak="0">
     <w:nsid w:val="213058CA"/>
     <w:multiLevelType w:val="hybridMultilevel"/>
     <w:tmpl w:val="37EE1DDE"/>
@@ -4303,7 +4266,7 @@
       </w:rPr>
     </w:lvl>
   </w:abstractNum>
-  <w:abstractNum w:abstractNumId="4">
+  <w:abstractNum w:abstractNumId="4" w15:restartNumberingAfterBreak="0">
     <w:nsid w:val="2A9C4DD1"/>
     <w:multiLevelType w:val="multilevel"/>
     <w:tmpl w:val="3F62F228"/>
@@ -4452,7 +4415,7 @@
       </w:rPr>
     </w:lvl>
   </w:abstractNum>
-  <w:abstractNum w:abstractNumId="5">
+  <w:abstractNum w:abstractNumId="5" w15:restartNumberingAfterBreak="0">
     <w:nsid w:val="31140E0F"/>
     <w:multiLevelType w:val="multilevel"/>
     <w:tmpl w:val="05BEC276"/>
@@ -4601,7 +4564,7 @@
       </w:rPr>
     </w:lvl>
   </w:abstractNum>
-  <w:abstractNum w:abstractNumId="6">
+  <w:abstractNum w:abstractNumId="6" w15:restartNumberingAfterBreak="0">
     <w:nsid w:val="32995E0D"/>
     <w:multiLevelType w:val="multilevel"/>
     <w:tmpl w:val="D5CC84DC"/>
@@ -4750,7 +4713,7 @@
       </w:rPr>
     </w:lvl>
   </w:abstractNum>
-  <w:abstractNum w:abstractNumId="7">
+  <w:abstractNum w:abstractNumId="7" w15:restartNumberingAfterBreak="0">
     <w:nsid w:val="32DA2116"/>
     <w:multiLevelType w:val="multilevel"/>
     <w:tmpl w:val="27D449C2"/>
@@ -4899,7 +4862,7 @@
       </w:rPr>
     </w:lvl>
   </w:abstractNum>
-  <w:abstractNum w:abstractNumId="8">
+  <w:abstractNum w:abstractNumId="8" w15:restartNumberingAfterBreak="0">
     <w:nsid w:val="362D1483"/>
     <w:multiLevelType w:val="multilevel"/>
     <w:tmpl w:val="50486F94"/>
@@ -5048,7 +5011,7 @@
       </w:rPr>
     </w:lvl>
   </w:abstractNum>
-  <w:abstractNum w:abstractNumId="9">
+  <w:abstractNum w:abstractNumId="9" w15:restartNumberingAfterBreak="0">
     <w:nsid w:val="3C704525"/>
     <w:multiLevelType w:val="hybridMultilevel"/>
     <w:tmpl w:val="05AA94F8"/>
@@ -5137,7 +5100,7 @@
       </w:pPr>
     </w:lvl>
   </w:abstractNum>
-  <w:abstractNum w:abstractNumId="10">
+  <w:abstractNum w:abstractNumId="10" w15:restartNumberingAfterBreak="0">
     <w:nsid w:val="519B64EF"/>
     <w:multiLevelType w:val="multilevel"/>
     <w:tmpl w:val="EF38B5FE"/>
@@ -5286,7 +5249,7 @@
       </w:rPr>
     </w:lvl>
   </w:abstractNum>
-  <w:abstractNum w:abstractNumId="11">
+  <w:abstractNum w:abstractNumId="11" w15:restartNumberingAfterBreak="0">
     <w:nsid w:val="7B500EC5"/>
     <w:multiLevelType w:val="multilevel"/>
     <w:tmpl w:val="913E98A4"/>
@@ -5435,7 +5398,7 @@
       </w:rPr>
     </w:lvl>
   </w:abstractNum>
-  <w:abstractNum w:abstractNumId="12">
+  <w:abstractNum w:abstractNumId="12" w15:restartNumberingAfterBreak="0">
     <w:nsid w:val="7BC91C52"/>
     <w:multiLevelType w:val="hybridMultilevel"/>
     <w:tmpl w:val="77B6DD1C"/>
@@ -5548,7 +5511,7 @@
       </w:rPr>
     </w:lvl>
   </w:abstractNum>
-  <w:abstractNum w:abstractNumId="13">
+  <w:abstractNum w:abstractNumId="13" w15:restartNumberingAfterBreak="0">
     <w:nsid w:val="7E851648"/>
     <w:multiLevelType w:val="hybridMultilevel"/>
     <w:tmpl w:val="07D49CEC"/>

</xml_diff>